<commit_message>
Updating to have a publications section and cv
</commit_message>
<xml_diff>
--- a/doc/Jordan Donovan CV.docx
+++ b/doc/Jordan Donovan CV.docx
@@ -47,13 +47,13 @@
         <w:t xml:space="preserve">DATE: </w:t>
       </w:r>
       <w:r>
-        <w:t>01</w:t>
+        <w:t>17</w:t>
       </w:r>
       <w:r>
         <w:t xml:space="preserve"> </w:t>
       </w:r>
       <w:r>
-        <w:t>June</w:t>
+        <w:t>September</w:t>
       </w:r>
       <w:r>
         <w:t xml:space="preserve"> 20</w:t>
@@ -914,6 +914,40 @@
           <w:ilvl w:val="0"/>
           <w:numId w:val="6"/>
         </w:numPr>
+        <w:autoSpaceDE w:val="0"/>
+        <w:autoSpaceDN w:val="0"/>
+        <w:adjustRightInd w:val="0"/>
+        <w:ind w:left="1800"/>
+        <w:rPr>
+          <w:rFonts w:ascii="Times New Roman" w:hAnsi="Times New Roman" w:cs="Times New Roman"/>
+        </w:rPr>
+      </w:pPr>
+      <w:r>
+        <w:rPr>
+          <w:rFonts w:ascii="Times New Roman" w:hAnsi="Times New Roman" w:cs="Times New Roman"/>
+        </w:rPr>
+        <w:t>USACE CIO Information Management / Information Technology (IM/IT)</w:t>
+      </w:r>
+      <w:r>
+        <w:rPr>
+          <w:rFonts w:ascii="Times New Roman" w:hAnsi="Times New Roman" w:cs="Times New Roman"/>
+        </w:rPr>
+        <w:t xml:space="preserve"> </w:t>
+      </w:r>
+      <w:r>
+        <w:rPr>
+          <w:rFonts w:ascii="Times New Roman" w:hAnsi="Times New Roman" w:cs="Times New Roman"/>
+        </w:rPr>
+        <w:t>Technical Support Team of the Year (ITL, 2018)</w:t>
+      </w:r>
+    </w:p>
+    <w:p>
+      <w:pPr>
+        <w:pStyle w:val="ListParagraph"/>
+        <w:numPr>
+          <w:ilvl w:val="0"/>
+          <w:numId w:val="6"/>
+        </w:numPr>
         <w:ind w:left="1800"/>
       </w:pPr>
       <w:r>
@@ -1050,6 +1084,7 @@
         <w:ind w:left="1800"/>
       </w:pPr>
       <w:r>
+        <w:lastRenderedPageBreak/>
         <w:t>Association for Computing Machinery</w:t>
       </w:r>
     </w:p>
@@ -1202,6 +1237,78 @@
           <w:ilvl w:val="0"/>
           <w:numId w:val="15"/>
         </w:numPr>
+        <w:autoSpaceDE w:val="0"/>
+        <w:autoSpaceDN w:val="0"/>
+        <w:adjustRightInd w:val="0"/>
+        <w:rPr>
+          <w:rFonts w:ascii="Times New Roman" w:hAnsi="Times New Roman" w:cs="Times New Roman"/>
+        </w:rPr>
+      </w:pPr>
+      <w:r>
+        <w:rPr>
+          <w:rFonts w:ascii="Times New Roman" w:hAnsi="Times New Roman" w:cs="Times New Roman"/>
+        </w:rPr>
+        <w:t>“Real-time Material Segmentation for Robot Operations” RD20 Pecha Kucha-</w:t>
+      </w:r>
+    </w:p>
+    <w:p>
+      <w:pPr>
+        <w:pStyle w:val="ListParagraph"/>
+        <w:autoSpaceDE w:val="0"/>
+        <w:autoSpaceDN w:val="0"/>
+        <w:adjustRightInd w:val="0"/>
+        <w:ind w:left="1440"/>
+        <w:rPr>
+          <w:rFonts w:ascii="Times New Roman" w:hAnsi="Times New Roman" w:cs="Times New Roman"/>
+        </w:rPr>
+      </w:pPr>
+      <w:r>
+        <w:rPr>
+          <w:rFonts w:ascii="Times New Roman" w:hAnsi="Times New Roman" w:cs="Times New Roman"/>
+        </w:rPr>
+        <w:t>Style presentation. Virtual, October 2020.</w:t>
+      </w:r>
+    </w:p>
+    <w:p>
+      <w:pPr>
+        <w:pStyle w:val="ListParagraph"/>
+        <w:numPr>
+          <w:ilvl w:val="0"/>
+          <w:numId w:val="15"/>
+        </w:numPr>
+        <w:autoSpaceDE w:val="0"/>
+        <w:autoSpaceDN w:val="0"/>
+        <w:adjustRightInd w:val="0"/>
+        <w:rPr>
+          <w:rFonts w:ascii="Times New Roman" w:hAnsi="Times New Roman" w:cs="Times New Roman"/>
+        </w:rPr>
+      </w:pPr>
+      <w:r>
+        <w:rPr>
+          <w:rFonts w:ascii="Times New Roman" w:hAnsi="Times New Roman" w:cs="Times New Roman"/>
+        </w:rPr>
+        <w:t>“Real-time Material Segmentation for Robot Operations” Data Science</w:t>
+      </w:r>
+      <w:r>
+        <w:rPr>
+          <w:rFonts w:ascii="Times New Roman" w:hAnsi="Times New Roman" w:cs="Times New Roman"/>
+        </w:rPr>
+        <w:t xml:space="preserve"> </w:t>
+      </w:r>
+      <w:r>
+        <w:rPr>
+          <w:rFonts w:ascii="Times New Roman" w:hAnsi="Times New Roman" w:cs="Times New Roman"/>
+        </w:rPr>
+        <w:t>Workshop Poster Session. Virtual, August 2020.</w:t>
+      </w:r>
+    </w:p>
+    <w:p>
+      <w:pPr>
+        <w:pStyle w:val="ListParagraph"/>
+        <w:numPr>
+          <w:ilvl w:val="0"/>
+          <w:numId w:val="15"/>
+        </w:numPr>
       </w:pPr>
       <w:r>
         <w:t>“FEMS data collection with MICA” ERDC HQ FEMS Demo. Vicksburg, MS, January, 2020.</w:t>
@@ -1468,6 +1575,7 @@
         <w:ind w:left="1440"/>
       </w:pPr>
       <w:r>
+        <w:lastRenderedPageBreak/>
         <w:t xml:space="preserve">“Utility of Mobile Applications: </w:t>
       </w:r>
       <w:proofErr w:type="spellStart"/>
@@ -1573,7 +1681,6 @@
         <w:ind w:left="1512" w:right="-480"/>
       </w:pPr>
       <w:r>
-        <w:lastRenderedPageBreak/>
         <w:t>R</w:t>
       </w:r>
     </w:p>
@@ -1892,13 +1999,13 @@
         </w:numPr>
       </w:pPr>
       <w:r>
-        <w:t xml:space="preserve">Donovan, J. (2019). “Investigation of State-of-the-art Material Classification </w:t>
-      </w:r>
-      <w:r>
-        <w:t>with</w:t>
-      </w:r>
-      <w:r>
-        <w:t xml:space="preserve"> Deep Visualization” </w:t>
+        <w:t>Donovan, J. (2019). “</w:t>
+      </w:r>
+      <w:r>
+        <w:t>Understanding State-of-the-art Material Classification Through Deep Visualization.</w:t>
+      </w:r>
+      <w:r>
+        <w:t xml:space="preserve">” </w:t>
       </w:r>
       <w:r>
         <w:rPr>
@@ -1920,7 +2027,13 @@
         </w:numPr>
       </w:pPr>
       <w:r>
-        <w:t>Donovan, J. (2019). “Material Classification for Robotic Integrated Engineer Operations White Paper.” ERDC Library, RIENO.</w:t>
+        <w:t>Donovan, J. (2019). “Material Classification for Robotic Integrated Engineer Operations</w:t>
+      </w:r>
+      <w:r>
+        <w:t>.”</w:t>
+      </w:r>
+      <w:r>
+        <w:t xml:space="preserve"> ERDC Library, RIENO.</w:t>
       </w:r>
     </w:p>
     <w:p>
@@ -1932,19 +2045,16 @@
         </w:numPr>
       </w:pPr>
       <w:r>
-        <w:t>Donovan, J. (2020). “Technical Note: Material Classification for use on a land mobility machine using YOLACT and MINC.” ERDC Library, RIENO.</w:t>
-      </w:r>
-    </w:p>
-    <w:p>
-      <w:pPr>
-        <w:pStyle w:val="ListParagraph"/>
-        <w:numPr>
-          <w:ilvl w:val="0"/>
-          <w:numId w:val="12"/>
-        </w:numPr>
-      </w:pPr>
-      <w:r>
-        <w:t>Donovan, J. (2020). “Technical Note: Efficient per pixel computation using vectorization.” ERDC Library, RIENO</w:t>
+        <w:t>Donovan, J. (2020). “</w:t>
+      </w:r>
+      <w:r>
+        <w:t>Real-time Material Classification in ROS with Materials in Context Dataset</w:t>
+      </w:r>
+      <w:r>
+        <w:t>.” ERDC Library, RIENO.</w:t>
+      </w:r>
+      <w:r>
+        <w:t xml:space="preserve"> (Need to finalize)</w:t>
       </w:r>
     </w:p>
     <w:p>
@@ -2053,19 +2163,7 @@
           <w:rPr>
             <w:rStyle w:val="Hyperlink"/>
           </w:rPr>
-          <w:t>http://</w:t>
-        </w:r>
-        <w:r>
-          <w:rPr>
-            <w:rStyle w:val="Hyperlink"/>
-          </w:rPr>
-          <w:t>j</w:t>
-        </w:r>
-        <w:r>
-          <w:rPr>
-            <w:rStyle w:val="Hyperlink"/>
-          </w:rPr>
-          <w:t>ordandonovan.com</w:t>
+          <w:t>http://jordandonovan.com</w:t>
         </w:r>
       </w:hyperlink>
     </w:p>
@@ -4970,6 +5068,33 @@
       <w:bCs/>
     </w:rPr>
   </w:style>
+  <w:style w:type="paragraph" w:styleId="BalloonText">
+    <w:name w:val="Balloon Text"/>
+    <w:basedOn w:val="Normal"/>
+    <w:link w:val="BalloonTextChar"/>
+    <w:uiPriority w:val="99"/>
+    <w:semiHidden/>
+    <w:unhideWhenUsed/>
+    <w:rsid w:val="008664EA"/>
+    <w:rPr>
+      <w:rFonts w:ascii="Times New Roman" w:hAnsi="Times New Roman" w:cs="Times New Roman"/>
+      <w:sz w:val="18"/>
+      <w:szCs w:val="18"/>
+    </w:rPr>
+  </w:style>
+  <w:style w:type="character" w:customStyle="1" w:styleId="BalloonTextChar">
+    <w:name w:val="Balloon Text Char"/>
+    <w:basedOn w:val="DefaultParagraphFont"/>
+    <w:link w:val="BalloonText"/>
+    <w:uiPriority w:val="99"/>
+    <w:semiHidden/>
+    <w:rsid w:val="008664EA"/>
+    <w:rPr>
+      <w:rFonts w:ascii="Times New Roman" w:hAnsi="Times New Roman" w:cs="Times New Roman"/>
+      <w:sz w:val="18"/>
+      <w:szCs w:val="18"/>
+    </w:rPr>
+  </w:style>
 </w:styles>
 </file>
 

</xml_diff>